<commit_message>
back con local storage ylatitud
</commit_message>
<xml_diff>
--- a/ApiCobrador/api/ProteccionDatos/Contrato.docx
+++ b/ApiCobrador/api/ProteccionDatos/Contrato.docx
@@ -1,6 +1,6 @@
 
 <file path=word/document.xml><?xml version="1.0" encoding="utf-8"?>
-<w:document xmlns:wpc="http://schemas.microsoft.com/office/word/2010/wordprocessingCanvas" xmlns:cx="http://schemas.microsoft.com/office/drawing/2014/chartex" xmlns:cx1="http://schemas.microsoft.com/office/drawing/2015/9/8/chartex" xmlns:cx2="http://schemas.microsoft.com/office/drawing/2015/10/21/chartex" xmlns:cx3="http://schemas.microsoft.com/office/drawing/2016/5/9/chartex" xmlns:cx4="http://schemas.microsoft.com/office/drawing/2016/5/10/chartex" xmlns:cx5="http://schemas.microsoft.com/office/drawing/2016/5/11/chartex" xmlns:cx6="http://schemas.microsoft.com/office/drawing/2016/5/12/chartex" xmlns:cx7="http://schemas.microsoft.com/office/drawing/2016/5/13/chartex" xmlns:cx8="http://schemas.microsoft.com/office/drawing/2016/5/14/chartex" xmlns:mc="http://schemas.openxmlformats.org/markup-compatibility/2006" xmlns:aink="http://schemas.microsoft.com/office/drawing/2016/ink" xmlns:am3d="http://schemas.microsoft.com/office/drawing/2017/model3d" xmlns:o="urn:schemas-microsoft-com:office:office" xmlns:oel="http://schemas.microsoft.com/office/2019/extlst" xmlns:r="http://schemas.openxmlformats.org/officeDocument/2006/relationships" xmlns:m="http://schemas.openxmlformats.org/officeDocument/2006/math" xmlns:v="urn:schemas-microsoft-com:vml" xmlns:wp14="http://schemas.microsoft.com/office/word/2010/wordprocessingDrawing" xmlns:wp="http://schemas.openxmlformats.org/drawingml/2006/wordprocessingDrawing" xmlns:w10="urn:schemas-microsoft-com:office:word" xmlns:w="http://schemas.openxmlformats.org/wordprocessingml/2006/main" xmlns:w14="http://schemas.microsoft.com/office/word/2010/wordml" xmlns:w15="http://schemas.microsoft.com/office/word/2012/wordml" xmlns:w16cex="http://schemas.microsoft.com/office/word/2018/wordml/cex" xmlns:w16cid="http://schemas.microsoft.com/office/word/2016/wordml/cid" xmlns:w16="http://schemas.microsoft.com/office/word/2018/wordml" xmlns:w16du="http://schemas.microsoft.com/office/word/2023/wordml/word16du" xmlns:w16sdtdh="http://schemas.microsoft.com/office/word/2020/wordml/sdtdatahash" xmlns:w16se="http://schemas.microsoft.com/office/word/2015/wordml/symex" xmlns:wpg="http://schemas.microsoft.com/office/word/2010/wordprocessingGroup" xmlns:wpi="http://schemas.microsoft.com/office/word/2010/wordprocessingInk" xmlns:wne="http://schemas.microsoft.com/office/word/2006/wordml" xmlns:wps="http://schemas.microsoft.com/office/word/2010/wordprocessingShape" mc:Ignorable="w14 w15 w16se w16cid w16 w16cex w16sdtdh w16du wp14">
+<w:document xmlns:wpc="http://schemas.microsoft.com/office/word/2010/wordprocessingCanvas" xmlns:cx="http://schemas.microsoft.com/office/drawing/2014/chartex" xmlns:cx1="http://schemas.microsoft.com/office/drawing/2015/9/8/chartex" xmlns:cx2="http://schemas.microsoft.com/office/drawing/2015/10/21/chartex" xmlns:cx3="http://schemas.microsoft.com/office/drawing/2016/5/9/chartex" xmlns:cx4="http://schemas.microsoft.com/office/drawing/2016/5/10/chartex" xmlns:cx5="http://schemas.microsoft.com/office/drawing/2016/5/11/chartex" xmlns:cx6="http://schemas.microsoft.com/office/drawing/2016/5/12/chartex" xmlns:cx7="http://schemas.microsoft.com/office/drawing/2016/5/13/chartex" xmlns:cx8="http://schemas.microsoft.com/office/drawing/2016/5/14/chartex" xmlns:mc="http://schemas.openxmlformats.org/markup-compatibility/2006" xmlns:aink="http://schemas.microsoft.com/office/drawing/2016/ink" xmlns:am3d="http://schemas.microsoft.com/office/drawing/2017/model3d" xmlns:o="urn:schemas-microsoft-com:office:office" xmlns:r="http://schemas.openxmlformats.org/officeDocument/2006/relationships" xmlns:m="http://schemas.openxmlformats.org/officeDocument/2006/math" xmlns:v="urn:schemas-microsoft-com:vml" xmlns:wp14="http://schemas.microsoft.com/office/word/2010/wordprocessingDrawing" xmlns:wp="http://schemas.openxmlformats.org/drawingml/2006/wordprocessingDrawing" xmlns:w10="urn:schemas-microsoft-com:office:word" xmlns:w="http://schemas.openxmlformats.org/wordprocessingml/2006/main" xmlns:w14="http://schemas.microsoft.com/office/word/2010/wordml" xmlns:w15="http://schemas.microsoft.com/office/word/2012/wordml" xmlns:w16cex="http://schemas.microsoft.com/office/word/2018/wordml/cex" xmlns:w16cid="http://schemas.microsoft.com/office/word/2016/wordml/cid" xmlns:w16="http://schemas.microsoft.com/office/word/2018/wordml" xmlns:w16sdtdh="http://schemas.microsoft.com/office/word/2020/wordml/sdtdatahash" xmlns:w16se="http://schemas.microsoft.com/office/word/2015/wordml/symex" xmlns:wpg="http://schemas.microsoft.com/office/word/2010/wordprocessingGroup" xmlns:wpi="http://schemas.microsoft.com/office/word/2010/wordprocessingInk" xmlns:wne="http://schemas.microsoft.com/office/word/2006/wordml" xmlns:wps="http://schemas.microsoft.com/office/word/2010/wordprocessingShape" mc:Ignorable="w14 w15 w16se w16cid w16 w16cex w16sdtdh wp14">
   <w:body>
     <w:p>
       <w:r>
@@ -57,29 +57,38 @@
     <w:p/>
     <w:p>
       <w:pPr>
+        <w:autoSpaceDE w:val="0"/>
+        <w:autoSpaceDN w:val="0"/>
+        <w:adjustRightInd w:val="0"/>
+        <w:spacing w:line="252" w:lineRule="atLeast"/>
         <w:rPr>
-          <w:b/>
-          <w:sz w:val="28"/>
+          <w:rFonts w:ascii="Calibri" w:hAnsi="Calibri" w:cs="Calibri"/>
+          <w:kern w:val="0"/>
+          <w:lang w:val="es"/>
         </w:rPr>
       </w:pPr>
       <w:r>
         <w:rPr>
+          <w:rFonts w:ascii="Calibri" w:hAnsi="Calibri" w:cs="Calibri"/>
           <w:b/>
+          <w:bCs/>
+          <w:kern w:val="0"/>
           <w:sz w:val="28"/>
+          <w:szCs w:val="28"/>
+          <w:lang w:val="es"/>
         </w:rPr>
         <w:t>Detalle de aceptación:</w:t>
       </w:r>
     </w:p>
-    <w:p/>
-    <w:p/>
     <w:tbl>
       <w:tblPr>
-        <w:tblW w:w="8560" w:type="dxa"/>
+        <w:tblW w:w="0" w:type="auto"/>
+        <w:tblLayout w:type="fixed"/>
         <w:tblCellMar>
           <w:left w:w="70" w:type="dxa"/>
           <w:right w:w="70" w:type="dxa"/>
         </w:tblCellMar>
-        <w:tblLook w:val="04A0" w:firstRow="1" w:lastRow="0" w:firstColumn="1" w:lastColumn="0" w:noHBand="0" w:noVBand="1"/>
+        <w:tblLook w:val="0000" w:firstRow="0" w:lastRow="0" w:firstColumn="0" w:lastColumn="0" w:noHBand="0" w:noVBand="0"/>
       </w:tblPr>
       <w:tblGrid>
         <w:gridCol w:w="2200"/>
@@ -89,6 +98,12 @@
         <w:gridCol w:w="1700"/>
       </w:tblGrid>
       <w:tr>
+        <w:tblPrEx>
+          <w:tblCellMar>
+            <w:top w:w="0" w:type="dxa"/>
+            <w:bottom w:w="0" w:type="dxa"/>
+          </w:tblCellMar>
+        </w:tblPrEx>
         <w:trPr>
           <w:trHeight w:val="300"/>
         </w:trPr>
@@ -96,38 +111,33 @@
           <w:tcPr>
             <w:tcW w:w="2200" w:type="dxa"/>
             <w:tcBorders>
-              <w:top w:val="single" w:sz="4" w:space="0" w:color="auto"/>
-              <w:left w:val="single" w:sz="4" w:space="0" w:color="auto"/>
-              <w:bottom w:val="single" w:sz="4" w:space="0" w:color="auto"/>
-              <w:right w:val="single" w:sz="4" w:space="0" w:color="auto"/>
+              <w:top w:val="single" w:sz="4" w:space="0" w:color="836967"/>
+              <w:left w:val="single" w:sz="4" w:space="0" w:color="836967"/>
+              <w:bottom w:val="single" w:sz="4" w:space="0" w:color="836967"/>
+              <w:right w:val="single" w:sz="4" w:space="0" w:color="836967"/>
             </w:tcBorders>
-            <w:shd w:val="clear" w:color="auto" w:fill="auto"/>
-            <w:noWrap/>
             <w:vAlign w:val="bottom"/>
-            <w:hideMark/>
           </w:tcPr>
           <w:p>
             <w:pPr>
+              <w:autoSpaceDE w:val="0"/>
+              <w:autoSpaceDN w:val="0"/>
+              <w:adjustRightInd w:val="0"/>
               <w:spacing w:after="0" w:line="240" w:lineRule="auto"/>
               <w:rPr>
-                <w:rFonts w:ascii="Calibri" w:eastAsia="Times New Roman" w:hAnsi="Calibri" w:cs="Calibri"/>
+                <w:rFonts w:ascii="Calibri" w:hAnsi="Calibri" w:cs="Calibri"/>
+                <w:kern w:val="0"/>
+                <w:lang w:val="es"/>
+              </w:rPr>
+            </w:pPr>
+            <w:r>
+              <w:rPr>
+                <w:rFonts w:ascii="Calibri" w:hAnsi="Calibri" w:cs="Calibri"/>
                 <w:b/>
                 <w:bCs/>
                 <w:color w:val="000000"/>
                 <w:kern w:val="0"/>
-                <w:lang w:eastAsia="es-EC"/>
-                <w14:ligatures w14:val="none"/>
-              </w:rPr>
-            </w:pPr>
-            <w:r>
-              <w:rPr>
-                <w:rFonts w:ascii="Calibri" w:eastAsia="Times New Roman" w:hAnsi="Calibri" w:cs="Calibri"/>
-                <w:b/>
-                <w:bCs/>
-                <w:color w:val="000000"/>
-                <w:kern w:val="0"/>
-                <w:lang w:eastAsia="es-EC"/>
-                <w14:ligatures w14:val="none"/>
+                <w:lang w:val="es"/>
               </w:rPr>
               <w:t xml:space="preserve">Titular </w:t>
             </w:r>
@@ -137,38 +147,33 @@
           <w:tcPr>
             <w:tcW w:w="1160" w:type="dxa"/>
             <w:tcBorders>
-              <w:top w:val="single" w:sz="4" w:space="0" w:color="auto"/>
+              <w:top w:val="single" w:sz="4" w:space="0" w:color="836967"/>
               <w:left w:val="nil"/>
-              <w:bottom w:val="single" w:sz="4" w:space="0" w:color="auto"/>
-              <w:right w:val="single" w:sz="4" w:space="0" w:color="auto"/>
+              <w:bottom w:val="single" w:sz="4" w:space="0" w:color="836967"/>
+              <w:right w:val="single" w:sz="4" w:space="0" w:color="836967"/>
             </w:tcBorders>
-            <w:shd w:val="clear" w:color="auto" w:fill="auto"/>
-            <w:noWrap/>
             <w:vAlign w:val="bottom"/>
-            <w:hideMark/>
           </w:tcPr>
           <w:p>
             <w:pPr>
+              <w:autoSpaceDE w:val="0"/>
+              <w:autoSpaceDN w:val="0"/>
+              <w:adjustRightInd w:val="0"/>
               <w:spacing w:after="0" w:line="240" w:lineRule="auto"/>
               <w:rPr>
-                <w:rFonts w:ascii="Calibri" w:eastAsia="Times New Roman" w:hAnsi="Calibri" w:cs="Calibri"/>
+                <w:rFonts w:ascii="Calibri" w:hAnsi="Calibri" w:cs="Calibri"/>
+                <w:kern w:val="0"/>
+                <w:lang w:val="es"/>
+              </w:rPr>
+            </w:pPr>
+            <w:r>
+              <w:rPr>
+                <w:rFonts w:ascii="Calibri" w:hAnsi="Calibri" w:cs="Calibri"/>
                 <w:b/>
                 <w:bCs/>
                 <w:color w:val="000000"/>
                 <w:kern w:val="0"/>
-                <w:lang w:eastAsia="es-EC"/>
-                <w14:ligatures w14:val="none"/>
-              </w:rPr>
-            </w:pPr>
-            <w:r>
-              <w:rPr>
-                <w:rFonts w:ascii="Calibri" w:eastAsia="Times New Roman" w:hAnsi="Calibri" w:cs="Calibri"/>
-                <w:b/>
-                <w:bCs/>
-                <w:color w:val="000000"/>
-                <w:kern w:val="0"/>
-                <w:lang w:eastAsia="es-EC"/>
-                <w14:ligatures w14:val="none"/>
+                <w:lang w:val="es"/>
               </w:rPr>
               <w:t>Cédula</w:t>
             </w:r>
@@ -178,52 +183,46 @@
           <w:tcPr>
             <w:tcW w:w="1800" w:type="dxa"/>
             <w:tcBorders>
-              <w:top w:val="single" w:sz="4" w:space="0" w:color="auto"/>
+              <w:top w:val="single" w:sz="4" w:space="0" w:color="836967"/>
               <w:left w:val="nil"/>
-              <w:bottom w:val="single" w:sz="4" w:space="0" w:color="auto"/>
-              <w:right w:val="single" w:sz="4" w:space="0" w:color="auto"/>
+              <w:bottom w:val="single" w:sz="4" w:space="0" w:color="836967"/>
+              <w:right w:val="single" w:sz="4" w:space="0" w:color="836967"/>
             </w:tcBorders>
-            <w:shd w:val="clear" w:color="auto" w:fill="auto"/>
-            <w:noWrap/>
             <w:vAlign w:val="bottom"/>
-            <w:hideMark/>
           </w:tcPr>
           <w:p>
             <w:pPr>
+              <w:autoSpaceDE w:val="0"/>
+              <w:autoSpaceDN w:val="0"/>
+              <w:adjustRightInd w:val="0"/>
               <w:spacing w:after="0" w:line="240" w:lineRule="auto"/>
               <w:rPr>
-                <w:rFonts w:ascii="Calibri" w:eastAsia="Times New Roman" w:hAnsi="Calibri" w:cs="Calibri"/>
+                <w:rFonts w:ascii="Calibri" w:hAnsi="Calibri" w:cs="Calibri"/>
+                <w:kern w:val="0"/>
+                <w:lang w:val="es"/>
+              </w:rPr>
+            </w:pPr>
+            <w:proofErr w:type="spellStart"/>
+            <w:r>
+              <w:rPr>
+                <w:rFonts w:ascii="Calibri" w:hAnsi="Calibri" w:cs="Calibri"/>
                 <w:b/>
                 <w:bCs/>
                 <w:color w:val="000000"/>
                 <w:kern w:val="0"/>
-                <w:lang w:eastAsia="es-EC"/>
-                <w14:ligatures w14:val="none"/>
-              </w:rPr>
-            </w:pPr>
-            <w:proofErr w:type="spellStart"/>
-            <w:r>
-              <w:rPr>
-                <w:rFonts w:ascii="Calibri" w:eastAsia="Times New Roman" w:hAnsi="Calibri" w:cs="Calibri"/>
+                <w:lang w:val="es"/>
+              </w:rPr>
+              <w:t>Direccion</w:t>
+            </w:r>
+            <w:proofErr w:type="spellEnd"/>
+            <w:r>
+              <w:rPr>
+                <w:rFonts w:ascii="Calibri" w:hAnsi="Calibri" w:cs="Calibri"/>
                 <w:b/>
                 <w:bCs/>
                 <w:color w:val="000000"/>
                 <w:kern w:val="0"/>
-                <w:lang w:eastAsia="es-EC"/>
-                <w14:ligatures w14:val="none"/>
-              </w:rPr>
-              <w:t>Direccion</w:t>
-            </w:r>
-            <w:proofErr w:type="spellEnd"/>
-            <w:r>
-              <w:rPr>
-                <w:rFonts w:ascii="Calibri" w:eastAsia="Times New Roman" w:hAnsi="Calibri" w:cs="Calibri"/>
-                <w:b/>
-                <w:bCs/>
-                <w:color w:val="000000"/>
-                <w:kern w:val="0"/>
-                <w:lang w:eastAsia="es-EC"/>
-                <w14:ligatures w14:val="none"/>
+                <w:lang w:val="es"/>
               </w:rPr>
               <w:t xml:space="preserve"> IP</w:t>
             </w:r>
@@ -233,38 +232,33 @@
           <w:tcPr>
             <w:tcW w:w="1700" w:type="dxa"/>
             <w:tcBorders>
-              <w:top w:val="single" w:sz="4" w:space="0" w:color="auto"/>
+              <w:top w:val="single" w:sz="4" w:space="0" w:color="836967"/>
               <w:left w:val="nil"/>
-              <w:bottom w:val="single" w:sz="4" w:space="0" w:color="auto"/>
-              <w:right w:val="single" w:sz="4" w:space="0" w:color="auto"/>
+              <w:bottom w:val="single" w:sz="4" w:space="0" w:color="836967"/>
+              <w:right w:val="single" w:sz="4" w:space="0" w:color="836967"/>
             </w:tcBorders>
-            <w:shd w:val="clear" w:color="auto" w:fill="auto"/>
-            <w:noWrap/>
             <w:vAlign w:val="bottom"/>
-            <w:hideMark/>
           </w:tcPr>
           <w:p>
             <w:pPr>
+              <w:autoSpaceDE w:val="0"/>
+              <w:autoSpaceDN w:val="0"/>
+              <w:adjustRightInd w:val="0"/>
               <w:spacing w:after="0" w:line="240" w:lineRule="auto"/>
               <w:rPr>
-                <w:rFonts w:ascii="Calibri" w:eastAsia="Times New Roman" w:hAnsi="Calibri" w:cs="Calibri"/>
+                <w:rFonts w:ascii="Calibri" w:hAnsi="Calibri" w:cs="Calibri"/>
+                <w:kern w:val="0"/>
+                <w:lang w:val="es"/>
+              </w:rPr>
+            </w:pPr>
+            <w:r>
+              <w:rPr>
+                <w:rFonts w:ascii="Calibri" w:hAnsi="Calibri" w:cs="Calibri"/>
                 <w:b/>
                 <w:bCs/>
                 <w:color w:val="000000"/>
                 <w:kern w:val="0"/>
-                <w:lang w:eastAsia="es-EC"/>
-                <w14:ligatures w14:val="none"/>
-              </w:rPr>
-            </w:pPr>
-            <w:r>
-              <w:rPr>
-                <w:rFonts w:ascii="Calibri" w:eastAsia="Times New Roman" w:hAnsi="Calibri" w:cs="Calibri"/>
-                <w:b/>
-                <w:bCs/>
-                <w:color w:val="000000"/>
-                <w:kern w:val="0"/>
-                <w:lang w:eastAsia="es-EC"/>
-                <w14:ligatures w14:val="none"/>
+                <w:lang w:val="es"/>
               </w:rPr>
               <w:t xml:space="preserve">Fecha </w:t>
             </w:r>
@@ -274,38 +268,33 @@
           <w:tcPr>
             <w:tcW w:w="1700" w:type="dxa"/>
             <w:tcBorders>
-              <w:top w:val="single" w:sz="4" w:space="0" w:color="auto"/>
+              <w:top w:val="single" w:sz="4" w:space="0" w:color="836967"/>
               <w:left w:val="nil"/>
-              <w:bottom w:val="single" w:sz="4" w:space="0" w:color="auto"/>
-              <w:right w:val="single" w:sz="4" w:space="0" w:color="auto"/>
+              <w:bottom w:val="single" w:sz="4" w:space="0" w:color="836967"/>
+              <w:right w:val="single" w:sz="4" w:space="0" w:color="836967"/>
             </w:tcBorders>
-            <w:shd w:val="clear" w:color="auto" w:fill="auto"/>
-            <w:noWrap/>
             <w:vAlign w:val="bottom"/>
-            <w:hideMark/>
           </w:tcPr>
           <w:p>
             <w:pPr>
+              <w:autoSpaceDE w:val="0"/>
+              <w:autoSpaceDN w:val="0"/>
+              <w:adjustRightInd w:val="0"/>
               <w:spacing w:after="0" w:line="240" w:lineRule="auto"/>
               <w:rPr>
-                <w:rFonts w:ascii="Calibri" w:eastAsia="Times New Roman" w:hAnsi="Calibri" w:cs="Calibri"/>
+                <w:rFonts w:ascii="Calibri" w:hAnsi="Calibri" w:cs="Calibri"/>
+                <w:kern w:val="0"/>
+                <w:lang w:val="es"/>
+              </w:rPr>
+            </w:pPr>
+            <w:r>
+              <w:rPr>
+                <w:rFonts w:ascii="Calibri" w:hAnsi="Calibri" w:cs="Calibri"/>
                 <w:b/>
                 <w:bCs/>
                 <w:color w:val="000000"/>
                 <w:kern w:val="0"/>
-                <w:lang w:eastAsia="es-EC"/>
-                <w14:ligatures w14:val="none"/>
-              </w:rPr>
-            </w:pPr>
-            <w:r>
-              <w:rPr>
-                <w:rFonts w:ascii="Calibri" w:eastAsia="Times New Roman" w:hAnsi="Calibri" w:cs="Calibri"/>
-                <w:b/>
-                <w:bCs/>
-                <w:color w:val="000000"/>
-                <w:kern w:val="0"/>
-                <w:lang w:eastAsia="es-EC"/>
-                <w14:ligatures w14:val="none"/>
+                <w:lang w:val="es"/>
               </w:rPr>
               <w:t>Hora</w:t>
             </w:r>
@@ -313,6 +302,12 @@
         </w:tc>
       </w:tr>
       <w:tr>
+        <w:tblPrEx>
+          <w:tblCellMar>
+            <w:top w:w="0" w:type="dxa"/>
+            <w:bottom w:w="0" w:type="dxa"/>
+          </w:tblCellMar>
+        </w:tblPrEx>
         <w:trPr>
           <w:trHeight w:val="300"/>
         </w:trPr>
@@ -321,56 +316,35 @@
             <w:tcW w:w="2200" w:type="dxa"/>
             <w:tcBorders>
               <w:top w:val="nil"/>
-              <w:left w:val="single" w:sz="4" w:space="0" w:color="auto"/>
-              <w:bottom w:val="single" w:sz="4" w:space="0" w:color="auto"/>
-              <w:right w:val="single" w:sz="4" w:space="0" w:color="auto"/>
+              <w:left w:val="single" w:sz="4" w:space="0" w:color="836967"/>
+              <w:bottom w:val="single" w:sz="4" w:space="0" w:color="836967"/>
+              <w:right w:val="single" w:sz="4" w:space="0" w:color="836967"/>
             </w:tcBorders>
-            <w:shd w:val="clear" w:color="auto" w:fill="auto"/>
-            <w:noWrap/>
             <w:vAlign w:val="bottom"/>
-            <w:hideMark/>
           </w:tcPr>
           <w:p>
             <w:pPr>
+              <w:autoSpaceDE w:val="0"/>
+              <w:autoSpaceDN w:val="0"/>
+              <w:adjustRightInd w:val="0"/>
               <w:spacing w:after="0" w:line="240" w:lineRule="auto"/>
               <w:jc w:val="center"/>
               <w:rPr>
-                <w:rFonts w:ascii="Calibri" w:eastAsia="Times New Roman" w:hAnsi="Calibri" w:cs="Calibri"/>
-                <w:color w:val="000000"/>
-                <w:kern w:val="0"/>
-                <w:lang w:eastAsia="es-EC"/>
-                <w14:ligatures w14:val="none"/>
+                <w:rFonts w:ascii="Calibri" w:hAnsi="Calibri" w:cs="Calibri"/>
+                <w:kern w:val="0"/>
+                <w:lang w:val="es"/>
               </w:rPr>
             </w:pPr>
             <w:r>
               <w:rPr>
-                <w:rFonts w:ascii="Calibri" w:eastAsia="Times New Roman" w:hAnsi="Calibri" w:cs="Calibri"/>
-                <w:color w:val="000000"/>
-                <w:kern w:val="0"/>
-                <w:lang w:eastAsia="es-EC"/>
-                <w14:ligatures w14:val="none"/>
-              </w:rPr>
-              <w:t>{</w:t>
-            </w:r>
-            <w:r>
-              <w:rPr>
-                <w:rFonts w:ascii="Calibri" w:eastAsia="Times New Roman" w:hAnsi="Calibri" w:cs="Calibri"/>
-                <w:color w:val="000000"/>
-                <w:kern w:val="0"/>
-                <w:lang w:eastAsia="es-EC"/>
-                <w14:ligatures w14:val="none"/>
-              </w:rPr>
-              <w:t>Nombre</w:t>
-            </w:r>
-            <w:r>
-              <w:rPr>
-                <w:rFonts w:ascii="Calibri" w:eastAsia="Times New Roman" w:hAnsi="Calibri" w:cs="Calibri"/>
-                <w:color w:val="000000"/>
-                <w:kern w:val="0"/>
-                <w:lang w:eastAsia="es-EC"/>
-                <w14:ligatures w14:val="none"/>
-              </w:rPr>
-              <w:t>}</w:t>
+                <w:rFonts w:ascii="Calibri" w:hAnsi="Calibri" w:cs="Calibri"/>
+                <w:color w:val="000000"/>
+                <w:kern w:val="0"/>
+                <w:sz w:val="20"/>
+                <w:szCs w:val="20"/>
+                <w:lang w:val="es"/>
+              </w:rPr>
+              <w:t>{Nombre}</w:t>
             </w:r>
           </w:p>
         </w:tc>
@@ -380,55 +354,34 @@
             <w:tcBorders>
               <w:top w:val="nil"/>
               <w:left w:val="nil"/>
-              <w:bottom w:val="single" w:sz="4" w:space="0" w:color="auto"/>
-              <w:right w:val="single" w:sz="4" w:space="0" w:color="auto"/>
+              <w:bottom w:val="single" w:sz="4" w:space="0" w:color="836967"/>
+              <w:right w:val="single" w:sz="4" w:space="0" w:color="836967"/>
             </w:tcBorders>
-            <w:shd w:val="clear" w:color="auto" w:fill="auto"/>
-            <w:noWrap/>
             <w:vAlign w:val="bottom"/>
-            <w:hideMark/>
           </w:tcPr>
           <w:p>
             <w:pPr>
+              <w:autoSpaceDE w:val="0"/>
+              <w:autoSpaceDN w:val="0"/>
+              <w:adjustRightInd w:val="0"/>
               <w:spacing w:after="0" w:line="240" w:lineRule="auto"/>
               <w:jc w:val="center"/>
               <w:rPr>
-                <w:rFonts w:ascii="Calibri" w:eastAsia="Times New Roman" w:hAnsi="Calibri" w:cs="Calibri"/>
-                <w:color w:val="000000"/>
-                <w:kern w:val="0"/>
-                <w:lang w:eastAsia="es-EC"/>
-                <w14:ligatures w14:val="none"/>
+                <w:rFonts w:ascii="Calibri" w:hAnsi="Calibri" w:cs="Calibri"/>
+                <w:kern w:val="0"/>
+                <w:lang w:val="es"/>
               </w:rPr>
             </w:pPr>
             <w:r>
               <w:rPr>
-                <w:rFonts w:ascii="Calibri" w:eastAsia="Times New Roman" w:hAnsi="Calibri" w:cs="Calibri"/>
-                <w:color w:val="000000"/>
-                <w:kern w:val="0"/>
-                <w:lang w:eastAsia="es-EC"/>
-                <w14:ligatures w14:val="none"/>
-              </w:rPr>
-              <w:t>{</w:t>
-            </w:r>
-            <w:r>
-              <w:rPr>
-                <w:rFonts w:ascii="Calibri" w:eastAsia="Times New Roman" w:hAnsi="Calibri" w:cs="Calibri"/>
-                <w:color w:val="000000"/>
-                <w:kern w:val="0"/>
-                <w:lang w:eastAsia="es-EC"/>
-                <w14:ligatures w14:val="none"/>
-              </w:rPr>
-              <w:t>Cedula</w:t>
-            </w:r>
-            <w:r>
-              <w:rPr>
-                <w:rFonts w:ascii="Calibri" w:eastAsia="Times New Roman" w:hAnsi="Calibri" w:cs="Calibri"/>
-                <w:color w:val="000000"/>
-                <w:kern w:val="0"/>
-                <w:lang w:eastAsia="es-EC"/>
-                <w14:ligatures w14:val="none"/>
-              </w:rPr>
-              <w:t>}</w:t>
+                <w:rFonts w:ascii="Calibri" w:hAnsi="Calibri" w:cs="Calibri"/>
+                <w:color w:val="000000"/>
+                <w:kern w:val="0"/>
+                <w:sz w:val="20"/>
+                <w:szCs w:val="20"/>
+                <w:lang w:val="es"/>
+              </w:rPr>
+              <w:t>{Cedula}</w:t>
             </w:r>
           </w:p>
         </w:tc>
@@ -438,55 +391,56 @@
             <w:tcBorders>
               <w:top w:val="nil"/>
               <w:left w:val="nil"/>
-              <w:bottom w:val="single" w:sz="4" w:space="0" w:color="auto"/>
-              <w:right w:val="single" w:sz="4" w:space="0" w:color="auto"/>
+              <w:bottom w:val="single" w:sz="4" w:space="0" w:color="836967"/>
+              <w:right w:val="single" w:sz="4" w:space="0" w:color="836967"/>
             </w:tcBorders>
-            <w:shd w:val="clear" w:color="auto" w:fill="auto"/>
-            <w:noWrap/>
             <w:vAlign w:val="bottom"/>
-            <w:hideMark/>
           </w:tcPr>
           <w:p>
             <w:pPr>
+              <w:autoSpaceDE w:val="0"/>
+              <w:autoSpaceDN w:val="0"/>
+              <w:adjustRightInd w:val="0"/>
               <w:spacing w:after="0" w:line="240" w:lineRule="auto"/>
               <w:jc w:val="center"/>
               <w:rPr>
-                <w:rFonts w:ascii="Calibri" w:eastAsia="Times New Roman" w:hAnsi="Calibri" w:cs="Calibri"/>
-                <w:color w:val="000000"/>
-                <w:kern w:val="0"/>
-                <w:lang w:eastAsia="es-EC"/>
-                <w14:ligatures w14:val="none"/>
+                <w:rFonts w:ascii="Calibri" w:hAnsi="Calibri" w:cs="Calibri"/>
+                <w:kern w:val="0"/>
+                <w:lang w:val="es"/>
               </w:rPr>
             </w:pPr>
             <w:r>
               <w:rPr>
-                <w:rFonts w:ascii="Calibri" w:eastAsia="Times New Roman" w:hAnsi="Calibri" w:cs="Calibri"/>
-                <w:color w:val="000000"/>
-                <w:kern w:val="0"/>
-                <w:lang w:eastAsia="es-EC"/>
-                <w14:ligatures w14:val="none"/>
+                <w:rFonts w:ascii="Calibri" w:hAnsi="Calibri" w:cs="Calibri"/>
+                <w:color w:val="000000"/>
+                <w:kern w:val="0"/>
+                <w:sz w:val="20"/>
+                <w:szCs w:val="20"/>
+                <w:lang w:val="es"/>
               </w:rPr>
               <w:t>{</w:t>
             </w:r>
             <w:proofErr w:type="spellStart"/>
             <w:r>
               <w:rPr>
-                <w:rFonts w:ascii="Calibri" w:eastAsia="Times New Roman" w:hAnsi="Calibri" w:cs="Calibri"/>
-                <w:color w:val="000000"/>
-                <w:kern w:val="0"/>
-                <w:lang w:eastAsia="es-EC"/>
-                <w14:ligatures w14:val="none"/>
+                <w:rFonts w:ascii="Calibri" w:hAnsi="Calibri" w:cs="Calibri"/>
+                <w:color w:val="000000"/>
+                <w:kern w:val="0"/>
+                <w:sz w:val="20"/>
+                <w:szCs w:val="20"/>
+                <w:lang w:val="es"/>
               </w:rPr>
               <w:t>IpWeb</w:t>
             </w:r>
             <w:proofErr w:type="spellEnd"/>
             <w:r>
               <w:rPr>
-                <w:rFonts w:ascii="Calibri" w:eastAsia="Times New Roman" w:hAnsi="Calibri" w:cs="Calibri"/>
-                <w:color w:val="000000"/>
-                <w:kern w:val="0"/>
-                <w:lang w:eastAsia="es-EC"/>
-                <w14:ligatures w14:val="none"/>
+                <w:rFonts w:ascii="Calibri" w:hAnsi="Calibri" w:cs="Calibri"/>
+                <w:color w:val="000000"/>
+                <w:kern w:val="0"/>
+                <w:sz w:val="20"/>
+                <w:szCs w:val="20"/>
+                <w:lang w:val="es"/>
               </w:rPr>
               <w:t>}</w:t>
             </w:r>
@@ -498,55 +452,34 @@
             <w:tcBorders>
               <w:top w:val="nil"/>
               <w:left w:val="nil"/>
-              <w:bottom w:val="single" w:sz="4" w:space="0" w:color="auto"/>
-              <w:right w:val="single" w:sz="4" w:space="0" w:color="auto"/>
+              <w:bottom w:val="single" w:sz="4" w:space="0" w:color="836967"/>
+              <w:right w:val="single" w:sz="4" w:space="0" w:color="836967"/>
             </w:tcBorders>
-            <w:shd w:val="clear" w:color="auto" w:fill="auto"/>
-            <w:noWrap/>
             <w:vAlign w:val="bottom"/>
-            <w:hideMark/>
           </w:tcPr>
           <w:p>
             <w:pPr>
+              <w:autoSpaceDE w:val="0"/>
+              <w:autoSpaceDN w:val="0"/>
+              <w:adjustRightInd w:val="0"/>
               <w:spacing w:after="0" w:line="240" w:lineRule="auto"/>
               <w:jc w:val="center"/>
               <w:rPr>
-                <w:rFonts w:ascii="Calibri" w:eastAsia="Times New Roman" w:hAnsi="Calibri" w:cs="Calibri"/>
-                <w:color w:val="000000"/>
-                <w:kern w:val="0"/>
-                <w:lang w:eastAsia="es-EC"/>
-                <w14:ligatures w14:val="none"/>
+                <w:rFonts w:ascii="Calibri" w:hAnsi="Calibri" w:cs="Calibri"/>
+                <w:kern w:val="0"/>
+                <w:lang w:val="es"/>
               </w:rPr>
             </w:pPr>
             <w:r>
               <w:rPr>
-                <w:rFonts w:ascii="Calibri" w:eastAsia="Times New Roman" w:hAnsi="Calibri" w:cs="Calibri"/>
-                <w:color w:val="000000"/>
-                <w:kern w:val="0"/>
-                <w:lang w:eastAsia="es-EC"/>
-                <w14:ligatures w14:val="none"/>
-              </w:rPr>
-              <w:t>{</w:t>
-            </w:r>
-            <w:r>
-              <w:rPr>
-                <w:rFonts w:ascii="Calibri" w:eastAsia="Times New Roman" w:hAnsi="Calibri" w:cs="Calibri"/>
-                <w:color w:val="000000"/>
-                <w:kern w:val="0"/>
-                <w:lang w:eastAsia="es-EC"/>
-                <w14:ligatures w14:val="none"/>
-              </w:rPr>
-              <w:t>Fecha</w:t>
-            </w:r>
-            <w:r>
-              <w:rPr>
-                <w:rFonts w:ascii="Calibri" w:eastAsia="Times New Roman" w:hAnsi="Calibri" w:cs="Calibri"/>
-                <w:color w:val="000000"/>
-                <w:kern w:val="0"/>
-                <w:lang w:eastAsia="es-EC"/>
-                <w14:ligatures w14:val="none"/>
-              </w:rPr>
-              <w:t>}</w:t>
+                <w:rFonts w:ascii="Calibri" w:hAnsi="Calibri" w:cs="Calibri"/>
+                <w:color w:val="000000"/>
+                <w:kern w:val="0"/>
+                <w:sz w:val="20"/>
+                <w:szCs w:val="20"/>
+                <w:lang w:val="es"/>
+              </w:rPr>
+              <w:t>{Fecha}</w:t>
             </w:r>
           </w:p>
         </w:tc>
@@ -556,143 +489,381 @@
             <w:tcBorders>
               <w:top w:val="nil"/>
               <w:left w:val="nil"/>
-              <w:bottom w:val="single" w:sz="4" w:space="0" w:color="auto"/>
-              <w:right w:val="single" w:sz="4" w:space="0" w:color="auto"/>
+              <w:bottom w:val="single" w:sz="4" w:space="0" w:color="836967"/>
+              <w:right w:val="single" w:sz="4" w:space="0" w:color="836967"/>
             </w:tcBorders>
-            <w:shd w:val="clear" w:color="auto" w:fill="auto"/>
-            <w:noWrap/>
             <w:vAlign w:val="bottom"/>
-            <w:hideMark/>
           </w:tcPr>
           <w:p>
             <w:pPr>
+              <w:autoSpaceDE w:val="0"/>
+              <w:autoSpaceDN w:val="0"/>
+              <w:adjustRightInd w:val="0"/>
               <w:spacing w:after="0" w:line="240" w:lineRule="auto"/>
               <w:jc w:val="center"/>
               <w:rPr>
-                <w:rFonts w:ascii="Calibri" w:eastAsia="Times New Roman" w:hAnsi="Calibri" w:cs="Calibri"/>
-                <w:color w:val="000000"/>
-                <w:kern w:val="0"/>
-                <w:lang w:eastAsia="es-EC"/>
-                <w14:ligatures w14:val="none"/>
+                <w:rFonts w:ascii="Calibri" w:hAnsi="Calibri" w:cs="Calibri"/>
+                <w:kern w:val="0"/>
+                <w:lang w:val="es"/>
               </w:rPr>
             </w:pPr>
             <w:r>
               <w:rPr>
-                <w:rFonts w:ascii="Calibri" w:eastAsia="Times New Roman" w:hAnsi="Calibri" w:cs="Calibri"/>
-                <w:color w:val="000000"/>
-                <w:kern w:val="0"/>
-                <w:lang w:eastAsia="es-EC"/>
-                <w14:ligatures w14:val="none"/>
-              </w:rPr>
-              <w:t>{</w:t>
-            </w:r>
-            <w:r>
-              <w:rPr>
-                <w:rFonts w:ascii="Calibri" w:eastAsia="Times New Roman" w:hAnsi="Calibri" w:cs="Calibri"/>
-                <w:color w:val="000000"/>
-                <w:kern w:val="0"/>
-                <w:lang w:eastAsia="es-EC"/>
-                <w14:ligatures w14:val="none"/>
-              </w:rPr>
-              <w:t>Hora</w:t>
-            </w:r>
-            <w:r>
-              <w:rPr>
-                <w:rFonts w:ascii="Calibri" w:eastAsia="Times New Roman" w:hAnsi="Calibri" w:cs="Calibri"/>
-                <w:color w:val="000000"/>
-                <w:kern w:val="0"/>
-                <w:lang w:eastAsia="es-EC"/>
-                <w14:ligatures w14:val="none"/>
-              </w:rPr>
-              <w:t>}</w:t>
+                <w:rFonts w:ascii="Calibri" w:hAnsi="Calibri" w:cs="Calibri"/>
+                <w:color w:val="000000"/>
+                <w:kern w:val="0"/>
+                <w:sz w:val="20"/>
+                <w:szCs w:val="20"/>
+                <w:lang w:val="es"/>
+              </w:rPr>
+              <w:t>{Hora}</w:t>
             </w:r>
           </w:p>
         </w:tc>
       </w:tr>
     </w:tbl>
-    <w:p/>
-    <w:p/>
     <w:p>
       <w:pPr>
+        <w:autoSpaceDE w:val="0"/>
+        <w:autoSpaceDN w:val="0"/>
+        <w:adjustRightInd w:val="0"/>
+        <w:spacing w:line="252" w:lineRule="atLeast"/>
+        <w:rPr>
+          <w:rFonts w:ascii="Calibri" w:hAnsi="Calibri" w:cs="Calibri"/>
+          <w:kern w:val="0"/>
+          <w:lang w:val="es"/>
+        </w:rPr>
+      </w:pPr>
+    </w:p>
+    <w:tbl>
+      <w:tblPr>
+        <w:tblW w:w="8606" w:type="dxa"/>
+        <w:tblLayout w:type="fixed"/>
+        <w:tblCellMar>
+          <w:left w:w="70" w:type="dxa"/>
+          <w:right w:w="70" w:type="dxa"/>
+        </w:tblCellMar>
+        <w:tblLook w:val="0000" w:firstRow="0" w:lastRow="0" w:firstColumn="0" w:lastColumn="0" w:noHBand="0" w:noVBand="0"/>
+      </w:tblPr>
+      <w:tblGrid>
+        <w:gridCol w:w="2263"/>
+        <w:gridCol w:w="6343"/>
+      </w:tblGrid>
+      <w:tr>
+        <w:tblPrEx>
+          <w:tblCellMar>
+            <w:top w:w="0" w:type="dxa"/>
+            <w:bottom w:w="0" w:type="dxa"/>
+          </w:tblCellMar>
+        </w:tblPrEx>
+        <w:trPr>
+          <w:trHeight w:val="254"/>
+        </w:trPr>
+        <w:tc>
+          <w:tcPr>
+            <w:tcW w:w="2263" w:type="dxa"/>
+            <w:tcBorders>
+              <w:top w:val="single" w:sz="4" w:space="0" w:color="836967"/>
+              <w:left w:val="single" w:sz="4" w:space="0" w:color="836967"/>
+              <w:bottom w:val="single" w:sz="4" w:space="0" w:color="836967"/>
+              <w:right w:val="single" w:sz="4" w:space="0" w:color="836967"/>
+            </w:tcBorders>
+            <w:vAlign w:val="bottom"/>
+          </w:tcPr>
+          <w:p>
+            <w:pPr>
+              <w:autoSpaceDE w:val="0"/>
+              <w:autoSpaceDN w:val="0"/>
+              <w:adjustRightInd w:val="0"/>
+              <w:spacing w:after="0" w:line="240" w:lineRule="auto"/>
+              <w:rPr>
+                <w:rFonts w:ascii="Calibri" w:hAnsi="Calibri" w:cs="Calibri"/>
+                <w:kern w:val="0"/>
+                <w:lang w:val="es"/>
+              </w:rPr>
+            </w:pPr>
+            <w:r>
+              <w:rPr>
+                <w:rFonts w:ascii="Calibri" w:hAnsi="Calibri" w:cs="Calibri"/>
+                <w:b/>
+                <w:bCs/>
+                <w:color w:val="000000"/>
+                <w:kern w:val="0"/>
+                <w:lang w:val="es"/>
+              </w:rPr>
+              <w:t>Celular</w:t>
+            </w:r>
+          </w:p>
+        </w:tc>
+        <w:tc>
+          <w:tcPr>
+            <w:tcW w:w="6343" w:type="dxa"/>
+            <w:tcBorders>
+              <w:top w:val="single" w:sz="4" w:space="0" w:color="836967"/>
+              <w:left w:val="single" w:sz="4" w:space="0" w:color="836967"/>
+              <w:bottom w:val="single" w:sz="4" w:space="0" w:color="836967"/>
+              <w:right w:val="single" w:sz="4" w:space="0" w:color="836967"/>
+            </w:tcBorders>
+          </w:tcPr>
+          <w:p>
+            <w:pPr>
+              <w:autoSpaceDE w:val="0"/>
+              <w:autoSpaceDN w:val="0"/>
+              <w:adjustRightInd w:val="0"/>
+              <w:spacing w:after="0" w:line="240" w:lineRule="auto"/>
+              <w:rPr>
+                <w:rFonts w:ascii="Calibri" w:hAnsi="Calibri" w:cs="Calibri"/>
+                <w:b/>
+                <w:bCs/>
+                <w:color w:val="000000"/>
+                <w:kern w:val="0"/>
+                <w:lang w:val="es"/>
+              </w:rPr>
+            </w:pPr>
+            <w:r>
+              <w:rPr>
+                <w:rFonts w:ascii="Calibri" w:hAnsi="Calibri" w:cs="Calibri"/>
+                <w:b/>
+                <w:bCs/>
+                <w:color w:val="000000"/>
+                <w:kern w:val="0"/>
+                <w:lang w:val="es"/>
+              </w:rPr>
+              <w:t>Link Foto</w:t>
+            </w:r>
+          </w:p>
+        </w:tc>
+      </w:tr>
+      <w:tr>
+        <w:tblPrEx>
+          <w:tblCellMar>
+            <w:top w:w="0" w:type="dxa"/>
+            <w:bottom w:w="0" w:type="dxa"/>
+          </w:tblCellMar>
+        </w:tblPrEx>
+        <w:trPr>
+          <w:trHeight w:val="254"/>
+        </w:trPr>
+        <w:tc>
+          <w:tcPr>
+            <w:tcW w:w="2263" w:type="dxa"/>
+            <w:tcBorders>
+              <w:top w:val="nil"/>
+              <w:left w:val="single" w:sz="4" w:space="0" w:color="836967"/>
+              <w:bottom w:val="single" w:sz="4" w:space="0" w:color="836967"/>
+              <w:right w:val="single" w:sz="4" w:space="0" w:color="836967"/>
+            </w:tcBorders>
+            <w:vAlign w:val="bottom"/>
+          </w:tcPr>
+          <w:p>
+            <w:pPr>
+              <w:autoSpaceDE w:val="0"/>
+              <w:autoSpaceDN w:val="0"/>
+              <w:adjustRightInd w:val="0"/>
+              <w:spacing w:after="0" w:line="240" w:lineRule="auto"/>
+              <w:jc w:val="center"/>
+              <w:rPr>
+                <w:rFonts w:ascii="Calibri" w:hAnsi="Calibri" w:cs="Calibri"/>
+                <w:kern w:val="0"/>
+                <w:lang w:val="es"/>
+              </w:rPr>
+            </w:pPr>
+            <w:r>
+              <w:rPr>
+                <w:rFonts w:ascii="Calibri" w:hAnsi="Calibri" w:cs="Calibri"/>
+                <w:color w:val="000000"/>
+                <w:kern w:val="0"/>
+                <w:sz w:val="20"/>
+                <w:szCs w:val="20"/>
+                <w:lang w:val="es"/>
+              </w:rPr>
+              <w:t>{Celular}</w:t>
+            </w:r>
+          </w:p>
+        </w:tc>
+        <w:tc>
+          <w:tcPr>
+            <w:tcW w:w="6343" w:type="dxa"/>
+            <w:tcBorders>
+              <w:top w:val="nil"/>
+              <w:left w:val="single" w:sz="4" w:space="0" w:color="836967"/>
+              <w:bottom w:val="single" w:sz="4" w:space="0" w:color="836967"/>
+              <w:right w:val="single" w:sz="4" w:space="0" w:color="836967"/>
+            </w:tcBorders>
+          </w:tcPr>
+          <w:p>
+            <w:pPr>
+              <w:autoSpaceDE w:val="0"/>
+              <w:autoSpaceDN w:val="0"/>
+              <w:adjustRightInd w:val="0"/>
+              <w:spacing w:after="0" w:line="240" w:lineRule="auto"/>
+              <w:rPr>
+                <w:rFonts w:ascii="Calibri" w:hAnsi="Calibri" w:cs="Calibri"/>
+                <w:color w:val="000000"/>
+                <w:kern w:val="0"/>
+                <w:sz w:val="18"/>
+                <w:szCs w:val="18"/>
+                <w:lang w:val="es"/>
+              </w:rPr>
+            </w:pPr>
+            <w:r>
+              <w:rPr>
+                <w:rFonts w:ascii="Calibri" w:hAnsi="Calibri" w:cs="Calibri"/>
+                <w:color w:val="000000"/>
+                <w:kern w:val="0"/>
+                <w:sz w:val="18"/>
+                <w:szCs w:val="18"/>
+                <w:lang w:val="es"/>
+              </w:rPr>
+              <w:t>{</w:t>
+            </w:r>
+            <w:proofErr w:type="spellStart"/>
+            <w:r>
+              <w:rPr>
+                <w:rFonts w:ascii="Calibri" w:hAnsi="Calibri" w:cs="Calibri"/>
+                <w:color w:val="000000"/>
+                <w:kern w:val="0"/>
+                <w:sz w:val="18"/>
+                <w:szCs w:val="18"/>
+                <w:lang w:val="es"/>
+              </w:rPr>
+              <w:t>UrlImagen</w:t>
+            </w:r>
+            <w:proofErr w:type="spellEnd"/>
+            <w:r>
+              <w:rPr>
+                <w:rFonts w:ascii="Calibri" w:hAnsi="Calibri" w:cs="Calibri"/>
+                <w:color w:val="000000"/>
+                <w:kern w:val="0"/>
+                <w:sz w:val="18"/>
+                <w:szCs w:val="18"/>
+                <w:lang w:val="es"/>
+              </w:rPr>
+              <w:t>}</w:t>
+            </w:r>
+          </w:p>
+        </w:tc>
+      </w:tr>
+    </w:tbl>
+    <w:p>
+      <w:pPr>
+        <w:autoSpaceDE w:val="0"/>
+        <w:autoSpaceDN w:val="0"/>
+        <w:adjustRightInd w:val="0"/>
+        <w:spacing w:line="252" w:lineRule="atLeast"/>
+        <w:rPr>
+          <w:rFonts w:ascii="Calibri" w:hAnsi="Calibri" w:cs="Calibri"/>
+          <w:kern w:val="0"/>
+          <w:lang w:val="es"/>
+        </w:rPr>
+      </w:pPr>
+    </w:p>
+    <w:p>
+      <w:pPr>
+        <w:autoSpaceDE w:val="0"/>
+        <w:autoSpaceDN w:val="0"/>
+        <w:adjustRightInd w:val="0"/>
         <w:spacing w:line="240" w:lineRule="auto"/>
         <w:jc w:val="both"/>
         <w:rPr>
-          <w:rFonts w:cstheme="minorHAnsi"/>
-          <w:szCs w:val="20"/>
+          <w:rFonts w:ascii="Calibri" w:hAnsi="Calibri" w:cs="Calibri"/>
+          <w:kern w:val="0"/>
+          <w:lang w:val="es"/>
         </w:rPr>
       </w:pPr>
       <w:r>
         <w:rPr>
-          <w:rFonts w:cstheme="minorHAnsi"/>
-          <w:szCs w:val="20"/>
+          <w:rFonts w:ascii="Calibri" w:hAnsi="Calibri" w:cs="Calibri"/>
+          <w:kern w:val="0"/>
+          <w:lang w:val="es"/>
         </w:rPr>
         <w:t>Autorizo y consiento de manera expresa, libre, inequívoca y voluntaria a SUPERMERCADO DE COMPUTADORAS COMPUBUSSINES CIA. LTDA. (En adelante POINT), para obtener y usar información personal de carácter crediticia y de contacto, la cual me corresponda cuantas veces lo considere necesario; esto con el fin de analizar indicadores de riesgo crediticio que se generen en las relaciones comerciales que mantenga con la compañía.</w:t>
       </w:r>
     </w:p>
     <w:p>
       <w:pPr>
+        <w:autoSpaceDE w:val="0"/>
+        <w:autoSpaceDN w:val="0"/>
+        <w:adjustRightInd w:val="0"/>
         <w:spacing w:line="240" w:lineRule="auto"/>
         <w:jc w:val="both"/>
         <w:rPr>
-          <w:rFonts w:cstheme="minorHAnsi"/>
-          <w:szCs w:val="20"/>
+          <w:rFonts w:ascii="Calibri" w:hAnsi="Calibri" w:cs="Calibri"/>
+          <w:kern w:val="0"/>
+          <w:lang w:val="es"/>
         </w:rPr>
       </w:pPr>
       <w:r>
         <w:rPr>
-          <w:rFonts w:cstheme="minorHAnsi"/>
-          <w:szCs w:val="20"/>
+          <w:rFonts w:ascii="Calibri" w:hAnsi="Calibri" w:cs="Calibri"/>
+          <w:kern w:val="0"/>
+          <w:lang w:val="es"/>
         </w:rPr>
         <w:t>Así también, autorizo a POINT, para utilizar mis datos de contacto como: números de teléfono celular, convencional y correo electrónico con el fin de enviarme todo tipo de información Comercial y publicidad, incluyendo aquellos que pueda entregar posteriormente o que POINT llegue a tener o haya tenido acceso. Por lo mencionado, acepto y autorizo el tratamiento inclusive de mis datos sensibles, tales como biométricos, de salud, crediticios, transaccionales, datos sujetos a sigilo o reserva, entre otros</w:t>
       </w:r>
     </w:p>
     <w:p>
       <w:pPr>
+        <w:autoSpaceDE w:val="0"/>
+        <w:autoSpaceDN w:val="0"/>
+        <w:adjustRightInd w:val="0"/>
         <w:spacing w:line="240" w:lineRule="auto"/>
         <w:jc w:val="both"/>
         <w:rPr>
-          <w:rFonts w:cstheme="minorHAnsi"/>
-          <w:szCs w:val="20"/>
+          <w:rFonts w:ascii="Calibri" w:hAnsi="Calibri" w:cs="Calibri"/>
+          <w:kern w:val="0"/>
+          <w:lang w:val="es"/>
         </w:rPr>
       </w:pPr>
       <w:r>
         <w:rPr>
-          <w:rFonts w:cstheme="minorHAnsi"/>
-          <w:szCs w:val="20"/>
+          <w:rFonts w:ascii="Calibri" w:hAnsi="Calibri" w:cs="Calibri"/>
+          <w:kern w:val="0"/>
+          <w:lang w:val="es"/>
         </w:rPr>
         <w:t>La presente autorización tiene sustento en la Ley Orgánica de Protección de Datos Personales aprobada por la Asamblea Nacional del Ecuador en fecha 11 de mayo de 2021 y; en la Constitución de la República del Ecuador.</w:t>
       </w:r>
     </w:p>
     <w:p>
       <w:pPr>
+        <w:autoSpaceDE w:val="0"/>
+        <w:autoSpaceDN w:val="0"/>
+        <w:adjustRightInd w:val="0"/>
         <w:spacing w:line="240" w:lineRule="auto"/>
         <w:jc w:val="both"/>
         <w:rPr>
-          <w:rFonts w:cstheme="minorHAnsi"/>
-          <w:szCs w:val="20"/>
+          <w:rFonts w:ascii="Calibri" w:hAnsi="Calibri" w:cs="Calibri"/>
+          <w:kern w:val="0"/>
+          <w:lang w:val="es"/>
         </w:rPr>
       </w:pPr>
       <w:r>
         <w:rPr>
-          <w:rFonts w:cstheme="minorHAnsi"/>
-          <w:szCs w:val="20"/>
+          <w:rFonts w:ascii="Calibri" w:hAnsi="Calibri" w:cs="Calibri"/>
+          <w:kern w:val="0"/>
+          <w:lang w:val="es"/>
         </w:rPr>
         <w:t>Se deja constancia de la existencia de una base de datos de POINT, en la que reposará la información proporcionada por el titular. De la misma forma, por medio de esta autorización, se declara que POINT, posee las medidas de seguridad físicas y digitales necesarias para el tratamiento de los datos personales del titular conforme lo determinado en la ley.</w:t>
       </w:r>
     </w:p>
     <w:p>
       <w:pPr>
+        <w:autoSpaceDE w:val="0"/>
+        <w:autoSpaceDN w:val="0"/>
+        <w:adjustRightInd w:val="0"/>
         <w:spacing w:after="0" w:line="240" w:lineRule="auto"/>
         <w:jc w:val="both"/>
         <w:rPr>
-          <w:rFonts w:cstheme="minorHAnsi"/>
-          <w:szCs w:val="20"/>
+          <w:rFonts w:ascii="Calibri" w:hAnsi="Calibri" w:cs="Calibri"/>
+          <w:kern w:val="0"/>
+          <w:lang w:val="es"/>
         </w:rPr>
       </w:pPr>
       <w:r>
         <w:rPr>
-          <w:rFonts w:cstheme="minorHAnsi"/>
-          <w:szCs w:val="20"/>
+          <w:rFonts w:ascii="Calibri" w:hAnsi="Calibri" w:cs="Calibri"/>
+          <w:kern w:val="0"/>
+          <w:lang w:val="es"/>
         </w:rPr>
         <w:t xml:space="preserve">De igual manera, autorizo de manera libre y voluntaria a POINT, para que acceda, revise y/o analice mi información crediticia que incluye el estado y evolución de los pagos y retrasos que consten en cualquier entidad u organismo público o privado de registros crediticios, incluido cualquier Buró de Información de Créditos o Central de riesgos. </w:t>
       </w:r>
@@ -716,7 +887,7 @@
 </file>
 
 <file path=word/styles.xml><?xml version="1.0" encoding="utf-8"?>
-<w:styles xmlns:mc="http://schemas.openxmlformats.org/markup-compatibility/2006" xmlns:r="http://schemas.openxmlformats.org/officeDocument/2006/relationships" xmlns:w="http://schemas.openxmlformats.org/wordprocessingml/2006/main" xmlns:w14="http://schemas.microsoft.com/office/word/2010/wordml" xmlns:w15="http://schemas.microsoft.com/office/word/2012/wordml" xmlns:w16cex="http://schemas.microsoft.com/office/word/2018/wordml/cex" xmlns:w16cid="http://schemas.microsoft.com/office/word/2016/wordml/cid" xmlns:w16="http://schemas.microsoft.com/office/word/2018/wordml" xmlns:w16du="http://schemas.microsoft.com/office/word/2023/wordml/word16du" xmlns:w16sdtdh="http://schemas.microsoft.com/office/word/2020/wordml/sdtdatahash" xmlns:w16se="http://schemas.microsoft.com/office/word/2015/wordml/symex" mc:Ignorable="w14 w15 w16se w16cid w16 w16cex w16sdtdh w16du">
+<w:styles xmlns:mc="http://schemas.openxmlformats.org/markup-compatibility/2006" xmlns:r="http://schemas.openxmlformats.org/officeDocument/2006/relationships" xmlns:w="http://schemas.openxmlformats.org/wordprocessingml/2006/main" xmlns:w14="http://schemas.microsoft.com/office/word/2010/wordml" xmlns:w15="http://schemas.microsoft.com/office/word/2012/wordml" xmlns:w16cex="http://schemas.microsoft.com/office/word/2018/wordml/cex" xmlns:w16cid="http://schemas.microsoft.com/office/word/2016/wordml/cid" xmlns:w16="http://schemas.microsoft.com/office/word/2018/wordml" xmlns:w16sdtdh="http://schemas.microsoft.com/office/word/2020/wordml/sdtdatahash" xmlns:w16se="http://schemas.microsoft.com/office/word/2015/wordml/symex" mc:Ignorable="w14 w15 w16se w16cid w16 w16cex w16sdtdh">
   <w:docDefaults>
     <w:rPrDefault>
       <w:rPr>
@@ -1119,6 +1290,7 @@
   <w:style w:type="character" w:default="1" w:styleId="Fuentedeprrafopredeter">
     <w:name w:val="Default Paragraph Font"/>
     <w:uiPriority w:val="1"/>
+    <w:semiHidden/>
     <w:unhideWhenUsed/>
   </w:style>
   <w:style w:type="table" w:default="1" w:styleId="Tablanormal">

</xml_diff>